<commit_message>
completed regression comparison lab boilerplate
</commit_message>
<xml_diff>
--- a/Group Activity 2 - Comparing the Performances of Different Regression Models.docx
+++ b/Group Activity 2 - Comparing the Performances of Different Regression Models.docx
@@ -113,7 +113,65 @@
           <w:sz w:val="24"/>
           <w:szCs w:val="24"/>
         </w:rPr>
-        <w:t>ir performances. The boilerplate is to be followed strictly (do not change function definitions, etc.)</w:t>
+        <w:t>ir performances. The boilerplate is to be followed strictly</w:t>
+      </w:r>
+      <w:r>
+        <w:rPr>
+          <w:rFonts w:ascii="Open Sans" w:hAnsi="Open Sans" w:cs="Open Sans"/>
+          <w:sz w:val="24"/>
+          <w:szCs w:val="24"/>
+        </w:rPr>
+        <w:t>.</w:t>
+      </w:r>
+    </w:p>
+    <w:p>
+      <w:pPr>
+        <w:jc w:val="both"/>
+        <w:rPr>
+          <w:rFonts w:ascii="Open Sans" w:hAnsi="Open Sans" w:cs="Open Sans"/>
+          <w:sz w:val="24"/>
+          <w:szCs w:val="24"/>
+        </w:rPr>
+      </w:pPr>
+      <w:r>
+        <w:rPr>
+          <w:rFonts w:ascii="Open Sans" w:hAnsi="Open Sans" w:cs="Open Sans"/>
+          <w:sz w:val="24"/>
+          <w:szCs w:val="24"/>
+        </w:rPr>
+        <w:t>(</w:t>
+      </w:r>
+      <w:r>
+        <w:rPr>
+          <w:rFonts w:ascii="Open Sans" w:hAnsi="Open Sans" w:cs="Open Sans"/>
+          <w:sz w:val="24"/>
+          <w:szCs w:val="24"/>
+        </w:rPr>
+        <w:t>D</w:t>
+      </w:r>
+      <w:r>
+        <w:rPr>
+          <w:rFonts w:ascii="Open Sans" w:hAnsi="Open Sans" w:cs="Open Sans"/>
+          <w:sz w:val="24"/>
+          <w:szCs w:val="24"/>
+        </w:rPr>
+        <w:t>o not change function definitions</w:t>
+      </w:r>
+      <w:r>
+        <w:rPr>
+          <w:rFonts w:ascii="Open Sans" w:hAnsi="Open Sans" w:cs="Open Sans"/>
+          <w:sz w:val="24"/>
+          <w:szCs w:val="24"/>
+        </w:rPr>
+        <w:t xml:space="preserve"> and other structures, and only fill in your code where it says ‘YOUR CODE HERE’</w:t>
+      </w:r>
+      <w:r>
+        <w:rPr>
+          <w:rFonts w:ascii="Open Sans" w:hAnsi="Open Sans" w:cs="Open Sans"/>
+          <w:sz w:val="24"/>
+          <w:szCs w:val="24"/>
+        </w:rPr>
+        <w:t>)</w:t>
       </w:r>
     </w:p>
     <w:p>
@@ -225,71 +283,6 @@
           <w:sz w:val="24"/>
           <w:szCs w:val="24"/>
         </w:rPr>
-        <w:t>Polynomial Regression</w:t>
-      </w:r>
-      <w:r>
-        <w:rPr>
-          <w:rFonts w:ascii="Open Sans" w:hAnsi="Open Sans" w:cs="Open Sans"/>
-          <w:sz w:val="24"/>
-          <w:szCs w:val="24"/>
-        </w:rPr>
-        <w:t xml:space="preserve"> </w:t>
-      </w:r>
-      <w:r>
-        <w:rPr>
-          <w:rFonts w:ascii="Open Sans" w:hAnsi="Open Sans" w:cs="Open Sans"/>
-          <w:sz w:val="24"/>
-          <w:szCs w:val="24"/>
-        </w:rPr>
-        <w:t>–</w:t>
-      </w:r>
-      <w:r>
-        <w:rPr>
-          <w:rFonts w:ascii="Open Sans" w:hAnsi="Open Sans" w:cs="Open Sans"/>
-          <w:sz w:val="24"/>
-          <w:szCs w:val="24"/>
-        </w:rPr>
-        <w:t xml:space="preserve"> </w:t>
-      </w:r>
-      <w:r>
-        <w:rPr>
-          <w:rFonts w:ascii="Open Sans" w:hAnsi="Open Sans" w:cs="Open Sans"/>
-          <w:sz w:val="24"/>
-          <w:szCs w:val="24"/>
-        </w:rPr>
-        <w:t>E</w:t>
-      </w:r>
-      <w:r>
-        <w:rPr>
-          <w:rFonts w:ascii="Open Sans" w:hAnsi="Open Sans" w:cs="Open Sans"/>
-          <w:sz w:val="24"/>
-          <w:szCs w:val="24"/>
-        </w:rPr>
-        <w:t>xtends linear regression by adding polynomial features</w:t>
-      </w:r>
-    </w:p>
-    <w:p>
-      <w:pPr>
-        <w:pStyle w:val="ListParagraph"/>
-        <w:numPr>
-          <w:ilvl w:val="0"/>
-          <w:numId w:val="25"/>
-        </w:numPr>
-        <w:jc w:val="both"/>
-        <w:rPr>
-          <w:rFonts w:ascii="Open Sans" w:hAnsi="Open Sans" w:cs="Open Sans"/>
-          <w:sz w:val="24"/>
-          <w:szCs w:val="24"/>
-        </w:rPr>
-      </w:pPr>
-      <w:r>
-        <w:rPr>
-          <w:rFonts w:ascii="Open Sans" w:hAnsi="Open Sans" w:cs="Open Sans"/>
-          <w:b/>
-          <w:bCs/>
-          <w:sz w:val="24"/>
-          <w:szCs w:val="24"/>
-        </w:rPr>
         <w:t>Lasso Regression</w:t>
       </w:r>
       <w:r>
@@ -369,11 +362,6 @@
     </w:p>
     <w:p>
       <w:pPr>
-        <w:pStyle w:val="ListParagraph"/>
-        <w:numPr>
-          <w:ilvl w:val="0"/>
-          <w:numId w:val="25"/>
-        </w:numPr>
         <w:jc w:val="both"/>
         <w:rPr>
           <w:rFonts w:ascii="Open Sans" w:hAnsi="Open Sans" w:cs="Open Sans"/>
@@ -381,25 +369,23 @@
           <w:szCs w:val="24"/>
         </w:rPr>
       </w:pPr>
-      <w:proofErr w:type="spellStart"/>
-      <w:r>
+    </w:p>
+    <w:p>
+      <w:pPr>
+        <w:jc w:val="both"/>
         <w:rPr>
           <w:rFonts w:ascii="Open Sans" w:hAnsi="Open Sans" w:cs="Open Sans"/>
-          <w:b/>
-          <w:bCs/>
           <w:sz w:val="24"/>
           <w:szCs w:val="24"/>
         </w:rPr>
-        <w:t>XGBoost</w:t>
-      </w:r>
-      <w:proofErr w:type="spellEnd"/>
+      </w:pPr>
       <w:r>
         <w:rPr>
           <w:rFonts w:ascii="Open Sans" w:hAnsi="Open Sans" w:cs="Open Sans"/>
           <w:sz w:val="24"/>
           <w:szCs w:val="24"/>
         </w:rPr>
-        <w:t xml:space="preserve"> - </w:t>
+        <w:t xml:space="preserve">The boilerplate </w:t>
       </w:r>
       <w:r>
         <w:rPr>
@@ -407,35 +393,7 @@
           <w:sz w:val="24"/>
           <w:szCs w:val="24"/>
         </w:rPr>
-        <w:t>Gradient-boosted decision trees designed to handle both regression and classification tasks</w:t>
-      </w:r>
-    </w:p>
-    <w:p>
-      <w:pPr>
-        <w:jc w:val="both"/>
-        <w:rPr>
-          <w:rFonts w:ascii="Open Sans" w:hAnsi="Open Sans" w:cs="Open Sans"/>
-          <w:sz w:val="24"/>
-          <w:szCs w:val="24"/>
-        </w:rPr>
-      </w:pPr>
-    </w:p>
-    <w:p>
-      <w:pPr>
-        <w:jc w:val="both"/>
-        <w:rPr>
-          <w:rFonts w:ascii="Open Sans" w:hAnsi="Open Sans" w:cs="Open Sans"/>
-          <w:sz w:val="24"/>
-          <w:szCs w:val="24"/>
-        </w:rPr>
-      </w:pPr>
-      <w:r>
-        <w:rPr>
-          <w:rFonts w:ascii="Open Sans" w:hAnsi="Open Sans" w:cs="Open Sans"/>
-          <w:sz w:val="24"/>
-          <w:szCs w:val="24"/>
-        </w:rPr>
-        <w:t xml:space="preserve">Note: </w:t>
+        <w:t xml:space="preserve">and the dataset </w:t>
       </w:r>
       <w:r>
         <w:rPr>
@@ -443,7 +401,7 @@
           <w:sz w:val="24"/>
           <w:szCs w:val="24"/>
         </w:rPr>
-        <w:t>Logistic regression has already been covered in a previous lab session</w:t>
+        <w:t xml:space="preserve">can be found here: </w:t>
       </w:r>
     </w:p>
     <w:p>
@@ -471,7 +429,31 @@
           <w:sz w:val="24"/>
           <w:szCs w:val="24"/>
         </w:rPr>
-        <w:t xml:space="preserve">The boilerplate can be found here: </w:t>
+        <w:t xml:space="preserve">Remember, the goal is not just to implement the models, but to understand how they perform differently and why. </w:t>
+      </w:r>
+      <w:r>
+        <w:rPr>
+          <w:rFonts w:ascii="Open Sans" w:hAnsi="Open Sans" w:cs="Open Sans"/>
+          <w:sz w:val="24"/>
+          <w:szCs w:val="24"/>
+        </w:rPr>
+        <w:t>It’s fine if the MSE or R^2 are n</w:t>
+      </w:r>
+      <w:r>
+        <w:rPr>
+          <w:rFonts w:ascii="Open Sans" w:hAnsi="Open Sans" w:cs="Open Sans"/>
+          <w:sz w:val="24"/>
+          <w:szCs w:val="24"/>
+        </w:rPr>
+        <w:t xml:space="preserve">ot the best. The idea of the lab is to get you to learn how to use existing libraries to build models. </w:t>
+      </w:r>
+      <w:r>
+        <w:rPr>
+          <w:rFonts w:ascii="Open Sans" w:hAnsi="Open Sans" w:cs="Open Sans"/>
+          <w:sz w:val="24"/>
+          <w:szCs w:val="24"/>
+        </w:rPr>
+        <w:t>Good luck!</w:t>
       </w:r>
     </w:p>
     <w:p>
@@ -3893,6 +3875,15 @@
 </file>
 
 <file path=customXml/item2.xml><?xml version="1.0" encoding="utf-8"?>
+<?mso-contentType ?>
+<FormTemplates xmlns="http://schemas.microsoft.com/sharepoint/v3/contenttype/forms">
+  <Display>DocumentLibraryForm</Display>
+  <Edit>AssetEditForm</Edit>
+  <New>DocumentLibraryForm</New>
+</FormTemplates>
+</file>
+
+<file path=customXml/item3.xml><?xml version="1.0" encoding="utf-8"?>
 <ct:contentTypeSchema xmlns:ct="http://schemas.microsoft.com/office/2006/metadata/contentType" xmlns:ma="http://schemas.microsoft.com/office/2006/metadata/properties/metaAttributes" ct:_="" ma:_="" ma:contentTypeName="TemplateFile" ma:contentTypeID="0x0101006EDDDB5EE6D98C44930B742096920B300400F5B6D36B3EF94B4E9A635CDF2A18F5B8" ma:contentTypeVersion="72" ma:contentTypeDescription="Create a new document." ma:contentTypeScope="" ma:versionID="a23e56308344d904b51738559c3d67c9">
   <xsd:schema xmlns:xsd="http://www.w3.org/2001/XMLSchema" xmlns:xs="http://www.w3.org/2001/XMLSchema" xmlns:p="http://schemas.microsoft.com/office/2006/metadata/properties" xmlns:ns2="4873beb7-5857-4685-be1f-d57550cc96cc" targetNamespace="http://schemas.microsoft.com/office/2006/metadata/properties" ma:root="true" ma:fieldsID="cd0908cc4600e77bf5da051303e00c8d" ns2:_="">
     <xsd:import namespace="4873beb7-5857-4685-be1f-d57550cc96cc"/>
@@ -4932,15 +4923,6 @@
 </ct:contentTypeSchema>
 </file>
 
-<file path=customXml/item3.xml><?xml version="1.0" encoding="utf-8"?>
-<?mso-contentType ?>
-<FormTemplates xmlns="http://schemas.microsoft.com/sharepoint/v3/contenttype/forms">
-  <Display>DocumentLibraryForm</Display>
-  <Edit>AssetEditForm</Edit>
-  <New>DocumentLibraryForm</New>
-</FormTemplates>
-</file>
-
 <file path=customXml/itemProps1.xml><?xml version="1.0" encoding="utf-8"?>
 <ds:datastoreItem xmlns:ds="http://schemas.openxmlformats.org/officeDocument/2006/customXml" ds:itemID="{7FBDB1CC-CEFB-4E46-8174-1F0AA0D30B24}">
   <ds:schemaRefs>
@@ -4952,6 +4934,14 @@
 </file>
 
 <file path=customXml/itemProps2.xml><?xml version="1.0" encoding="utf-8"?>
+<ds:datastoreItem xmlns:ds="http://schemas.openxmlformats.org/officeDocument/2006/customXml" ds:itemID="{C01C3C56-10DB-49F7-B061-44D8728D078A}">
+  <ds:schemaRefs>
+    <ds:schemaRef ds:uri="http://schemas.microsoft.com/sharepoint/v3/contenttype/forms"/>
+  </ds:schemaRefs>
+</ds:datastoreItem>
+</file>
+
+<file path=customXml/itemProps3.xml><?xml version="1.0" encoding="utf-8"?>
 <ds:datastoreItem xmlns:ds="http://schemas.openxmlformats.org/officeDocument/2006/customXml" ds:itemID="{4B3A7E92-E05A-4924-9E8A-9F6659E5855B}">
   <ds:schemaRefs>
     <ds:schemaRef ds:uri="http://schemas.microsoft.com/office/2006/metadata/contentType"/>
@@ -4967,12 +4957,4 @@
     <ds:schemaRef ds:uri="http://schemas.microsoft.com/internal/obd"/>
   </ds:schemaRefs>
 </ds:datastoreItem>
-</file>
-
-<file path=customXml/itemProps3.xml><?xml version="1.0" encoding="utf-8"?>
-<ds:datastoreItem xmlns:ds="http://schemas.openxmlformats.org/officeDocument/2006/customXml" ds:itemID="{C01C3C56-10DB-49F7-B061-44D8728D078A}">
-  <ds:schemaRefs>
-    <ds:schemaRef ds:uri="http://schemas.microsoft.com/sharepoint/v3/contenttype/forms"/>
-  </ds:schemaRefs>
-</ds:datastoreItem>
 </file>
</xml_diff>